<commit_message>
adicionados + info de palestrantes convidados
</commit_message>
<xml_diff>
--- a/docs/cvitae/Kenichi_Soga-CV.docx
+++ b/docs/cvitae/Kenichi_Soga-CV.docx
@@ -540,6 +540,8 @@
           <w:rFonts w:ascii="Arial Narrow" w:eastAsia="Times New Roman" w:hAnsi="Arial Narrow" w:cs="Times New Roman"/>
           <w:b/>
           <w:color w:val="333333"/>
+          <w:sz w:val="24"/>
+          <w:szCs w:val="24"/>
           <w:lang w:val="en-GB" w:eastAsia="en-GB"/>
         </w:rPr>
       </w:pPr>
@@ -548,6 +550,8 @@
           <w:rFonts w:ascii="Arial Narrow" w:eastAsia="Times New Roman" w:hAnsi="Arial Narrow" w:cs="Times New Roman"/>
           <w:b/>
           <w:color w:val="333333"/>
+          <w:sz w:val="24"/>
+          <w:szCs w:val="24"/>
           <w:lang w:val="en-GB" w:eastAsia="en-GB"/>
         </w:rPr>
         <w:t>Biography</w:t>
@@ -570,7 +574,17 @@
           <w:color w:val="333333"/>
           <w:lang w:val="en-GB" w:eastAsia="en-GB"/>
         </w:rPr>
-        <w:t xml:space="preserve">Kenichi Soga is the Donald H. McLaughlin Chair in Mineral Engineering and a Chancellor’s Professor at the University of California, Berkeley. </w:t>
+        <w:t>Kenichi Soga is the Donald H. McLaughlin Chair in Mineral Engineering and a Chancellor’s Professor at the University of California, Berkeley. He is also a faculty scientist at Lawrence Berkeley National Laboratory. He obtained his BEng and MEng from</w:t>
+      </w:r>
+      <w:bookmarkStart w:id="0" w:name="_GoBack"/>
+      <w:bookmarkEnd w:id="0"/>
+      <w:r>
+        <w:rPr>
+          <w:rFonts w:ascii="Arial Narrow" w:eastAsia="Times New Roman" w:hAnsi="Arial Narrow" w:cs="Times New Roman"/>
+          <w:color w:val="333333"/>
+          <w:lang w:val="en-GB" w:eastAsia="en-GB"/>
+        </w:rPr>
+        <w:t xml:space="preserve"> Kyoto University in Japan and PhD from the University of California at Berkeley. He was Professor of Civil Engineering at the University of Cambridge before joining UC Berkeley in 2016. </w:t>
       </w:r>
     </w:p>
     <w:p>
@@ -590,17 +604,25 @@
           <w:color w:val="333333"/>
           <w:lang w:val="en-GB" w:eastAsia="en-GB"/>
         </w:rPr>
-        <w:t xml:space="preserve">He is also a faculty scientist at Lawrence Berkeley National Laboratory. He obtained his BEng and MEng from Kyoto University in Japan and PhD from the University of California at Berkeley. </w:t>
-      </w:r>
-      <w:bookmarkStart w:id="0" w:name="_GoBack"/>
-      <w:bookmarkEnd w:id="0"/>
-      <w:r>
-        <w:rPr>
-          <w:rFonts w:ascii="Arial Narrow" w:eastAsia="Times New Roman" w:hAnsi="Arial Narrow" w:cs="Times New Roman"/>
-          <w:color w:val="333333"/>
-          <w:lang w:val="en-GB" w:eastAsia="en-GB"/>
-        </w:rPr>
-        <w:t xml:space="preserve">He was Professor of Civil Engineering at the University of Cambridge before joining UC Berkeley in 2016. </w:t>
+        <w:t xml:space="preserve">He has published more than 400 journal and conference papers and is the co-author of "Fundamentals of Soil </w:t>
+      </w:r>
+      <w:proofErr w:type="spellStart"/>
+      <w:r>
+        <w:rPr>
+          <w:rFonts w:ascii="Arial Narrow" w:eastAsia="Times New Roman" w:hAnsi="Arial Narrow" w:cs="Times New Roman"/>
+          <w:color w:val="333333"/>
+          <w:lang w:val="en-GB" w:eastAsia="en-GB"/>
+        </w:rPr>
+        <w:t>Behavior</w:t>
+      </w:r>
+      <w:proofErr w:type="spellEnd"/>
+      <w:r>
+        <w:rPr>
+          <w:rFonts w:ascii="Arial Narrow" w:eastAsia="Times New Roman" w:hAnsi="Arial Narrow" w:cs="Times New Roman"/>
+          <w:color w:val="333333"/>
+          <w:lang w:val="en-GB" w:eastAsia="en-GB"/>
+        </w:rPr>
+        <w:t xml:space="preserve">, 3rd edition" with Professor James K Mitchell. </w:t>
       </w:r>
     </w:p>
     <w:p>
@@ -620,7 +642,7 @@
           <w:color w:val="333333"/>
           <w:lang w:val="en-GB" w:eastAsia="en-GB"/>
         </w:rPr>
-        <w:t xml:space="preserve">He has published more than 400 journal and conference papers and is the co-author of "Fundamentals of Soil </w:t>
+        <w:t xml:space="preserve">His current research activities are Infrastructure sensing, Performance based design and maintenance of underground structures, Energy geotechnics, and </w:t>
       </w:r>
       <w:proofErr w:type="spellStart"/>
       <w:r>
@@ -629,7 +651,7 @@
           <w:color w:val="333333"/>
           <w:lang w:val="en-GB" w:eastAsia="en-GB"/>
         </w:rPr>
-        <w:t>Behavior</w:t>
+        <w:t>Geomechanics</w:t>
       </w:r>
       <w:proofErr w:type="spellEnd"/>
       <w:r>
@@ -638,7 +660,7 @@
           <w:color w:val="333333"/>
           <w:lang w:val="en-GB" w:eastAsia="en-GB"/>
         </w:rPr>
-        <w:t xml:space="preserve">, 3rd edition" with Professor James K Mitchell. </w:t>
+        <w:t>.</w:t>
       </w:r>
     </w:p>
     <w:p>
@@ -658,25 +680,7 @@
           <w:color w:val="333333"/>
           <w:lang w:val="en-GB" w:eastAsia="en-GB"/>
         </w:rPr>
-        <w:t xml:space="preserve">His current research activities are Infrastructure sensing, Performance based design and maintenance of underground structures, Energy geotechnics, and </w:t>
-      </w:r>
-      <w:proofErr w:type="spellStart"/>
-      <w:r>
-        <w:rPr>
-          <w:rFonts w:ascii="Arial Narrow" w:eastAsia="Times New Roman" w:hAnsi="Arial Narrow" w:cs="Times New Roman"/>
-          <w:color w:val="333333"/>
-          <w:lang w:val="en-GB" w:eastAsia="en-GB"/>
-        </w:rPr>
-        <w:t>Geomechanics</w:t>
-      </w:r>
-      <w:proofErr w:type="spellEnd"/>
-      <w:r>
-        <w:rPr>
-          <w:rFonts w:ascii="Arial Narrow" w:eastAsia="Times New Roman" w:hAnsi="Arial Narrow" w:cs="Times New Roman"/>
-          <w:color w:val="333333"/>
-          <w:lang w:val="en-GB" w:eastAsia="en-GB"/>
-        </w:rPr>
-        <w:t>.</w:t>
+        <w:t xml:space="preserve">He is a Fellow of the UK Royal Academy of Engineering and a Fellow of the Institution of Civil Engineers. </w:t>
       </w:r>
     </w:p>
     <w:p>
@@ -696,7 +700,7 @@
           <w:color w:val="333333"/>
           <w:lang w:val="en-GB" w:eastAsia="en-GB"/>
         </w:rPr>
-        <w:t xml:space="preserve">He is a Fellow of the UK Royal Academy of Engineering and a Fellow of the Institution of Civil Engineers. </w:t>
+        <w:t xml:space="preserve">He is the recipient of several awards including George Stephenson Medal and Telford Gold Medal from the Institution of Civil Engineers and Walter L. Huber Civil Engineering Research Prize from the American Society of Civil Engineers. </w:t>
       </w:r>
     </w:p>
     <w:p>
@@ -716,7 +720,43 @@
           <w:color w:val="333333"/>
           <w:lang w:val="en-GB" w:eastAsia="en-GB"/>
         </w:rPr>
-        <w:t xml:space="preserve">He is the recipient of several awards including George Stephenson Medal and Telford Gold Medal from the Institution of Civil Engineers and Walter L. Huber Civil Engineering Research Prize from the American Society of Civil Engineers. </w:t>
+        <w:t>He is the chair of Technical Committee TC105 "</w:t>
+      </w:r>
+      <w:proofErr w:type="spellStart"/>
+      <w:r>
+        <w:rPr>
+          <w:rFonts w:ascii="Arial Narrow" w:eastAsia="Times New Roman" w:hAnsi="Arial Narrow" w:cs="Times New Roman"/>
+          <w:color w:val="333333"/>
+          <w:lang w:val="en-GB" w:eastAsia="en-GB"/>
+        </w:rPr>
+        <w:t>Getechnics</w:t>
+      </w:r>
+      <w:proofErr w:type="spellEnd"/>
+      <w:r>
+        <w:rPr>
+          <w:rFonts w:ascii="Arial Narrow" w:eastAsia="Times New Roman" w:hAnsi="Arial Narrow" w:cs="Times New Roman"/>
+          <w:color w:val="333333"/>
+          <w:lang w:val="en-GB" w:eastAsia="en-GB"/>
+        </w:rPr>
+        <w:t xml:space="preserve"> from Micro to Macro" of the International Society for Soil Mechanics and </w:t>
+      </w:r>
+      <w:proofErr w:type="spellStart"/>
+      <w:r>
+        <w:rPr>
+          <w:rFonts w:ascii="Arial Narrow" w:eastAsia="Times New Roman" w:hAnsi="Arial Narrow" w:cs="Times New Roman"/>
+          <w:color w:val="333333"/>
+          <w:lang w:val="en-GB" w:eastAsia="en-GB"/>
+        </w:rPr>
+        <w:t>Geotechncial</w:t>
+      </w:r>
+      <w:proofErr w:type="spellEnd"/>
+      <w:r>
+        <w:rPr>
+          <w:rFonts w:ascii="Arial Narrow" w:eastAsia="Times New Roman" w:hAnsi="Arial Narrow" w:cs="Times New Roman"/>
+          <w:color w:val="333333"/>
+          <w:lang w:val="en-GB" w:eastAsia="en-GB"/>
+        </w:rPr>
+        <w:t xml:space="preserve"> Engineering and is an editor-in-chief of ICE Smart Infrastructure and Construction Journal. </w:t>
       </w:r>
     </w:p>
     <w:p>
@@ -736,43 +776,7 @@
           <w:color w:val="333333"/>
           <w:lang w:val="en-GB" w:eastAsia="en-GB"/>
         </w:rPr>
-        <w:t>He is the chair of Technical Committee TC105 "</w:t>
-      </w:r>
-      <w:proofErr w:type="spellStart"/>
-      <w:r>
-        <w:rPr>
-          <w:rFonts w:ascii="Arial Narrow" w:eastAsia="Times New Roman" w:hAnsi="Arial Narrow" w:cs="Times New Roman"/>
-          <w:color w:val="333333"/>
-          <w:lang w:val="en-GB" w:eastAsia="en-GB"/>
-        </w:rPr>
-        <w:t>Getechnics</w:t>
-      </w:r>
-      <w:proofErr w:type="spellEnd"/>
-      <w:r>
-        <w:rPr>
-          <w:rFonts w:ascii="Arial Narrow" w:eastAsia="Times New Roman" w:hAnsi="Arial Narrow" w:cs="Times New Roman"/>
-          <w:color w:val="333333"/>
-          <w:lang w:val="en-GB" w:eastAsia="en-GB"/>
-        </w:rPr>
-        <w:t xml:space="preserve"> from Micro to Macro" of the International Society for Soil Mechanics and </w:t>
-      </w:r>
-      <w:proofErr w:type="spellStart"/>
-      <w:r>
-        <w:rPr>
-          <w:rFonts w:ascii="Arial Narrow" w:eastAsia="Times New Roman" w:hAnsi="Arial Narrow" w:cs="Times New Roman"/>
-          <w:color w:val="333333"/>
-          <w:lang w:val="en-GB" w:eastAsia="en-GB"/>
-        </w:rPr>
-        <w:t>Geotechncial</w:t>
-      </w:r>
-      <w:proofErr w:type="spellEnd"/>
-      <w:r>
-        <w:rPr>
-          <w:rFonts w:ascii="Arial Narrow" w:eastAsia="Times New Roman" w:hAnsi="Arial Narrow" w:cs="Times New Roman"/>
-          <w:color w:val="333333"/>
-          <w:lang w:val="en-GB" w:eastAsia="en-GB"/>
-        </w:rPr>
-        <w:t xml:space="preserve"> Engineering and is an editor-in-chief of ICE Smart Infrastructure and Construction Journal. </w:t>
+        <w:t>He is a Bakar Fellow of UC Berkeley, promoting commercialization of smart infrastructure technologies.</w:t>
       </w:r>
     </w:p>
     <w:p>
@@ -782,29 +786,88 @@
         <w:jc w:val="both"/>
         <w:rPr>
           <w:rFonts w:ascii="Arial Narrow" w:eastAsia="Times New Roman" w:hAnsi="Arial Narrow" w:cs="Times New Roman"/>
-          <w:color w:val="333333"/>
-          <w:lang w:val="en-GB" w:eastAsia="en-GB"/>
-        </w:rPr>
-      </w:pPr>
-      <w:r>
-        <w:rPr>
-          <w:rFonts w:ascii="Arial Narrow" w:eastAsia="Times New Roman" w:hAnsi="Arial Narrow" w:cs="Times New Roman"/>
-          <w:color w:val="333333"/>
-          <w:lang w:val="en-GB" w:eastAsia="en-GB"/>
-        </w:rPr>
-        <w:t>He is a Bakar Fellow of UC Berkeley, promoting commercialization of smart infrastructure technologies.</w:t>
+          <w:b/>
+          <w:color w:val="333333"/>
+          <w:sz w:val="24"/>
+          <w:szCs w:val="24"/>
+          <w:lang w:val="en-GB" w:eastAsia="en-GB"/>
+        </w:rPr>
+      </w:pPr>
+      <w:r>
+        <w:rPr>
+          <w:rFonts w:ascii="Arial Narrow" w:eastAsia="Times New Roman" w:hAnsi="Arial Narrow" w:cs="Times New Roman"/>
+          <w:b/>
+          <w:color w:val="333333"/>
+          <w:sz w:val="24"/>
+          <w:szCs w:val="24"/>
+          <w:lang w:val="en-GB" w:eastAsia="en-GB"/>
+        </w:rPr>
+        <w:t>Education</w:t>
       </w:r>
     </w:p>
     <w:p>
       <w:pPr>
-        <w:rPr>
-          <w:rFonts w:ascii="Arial Narrow" w:hAnsi="Arial Narrow"/>
-          <w:lang w:val="en-GB"/>
-        </w:rPr>
-      </w:pPr>
+        <w:shd w:val="clear" w:color="auto" w:fill="FFFFFF"/>
+        <w:spacing w:after="0" w:line="360" w:lineRule="auto"/>
+        <w:jc w:val="both"/>
+        <w:rPr>
+          <w:rFonts w:ascii="Arial Narrow" w:eastAsia="Times New Roman" w:hAnsi="Arial Narrow" w:cs="Times New Roman"/>
+          <w:color w:val="333333"/>
+          <w:lang w:val="en-GB" w:eastAsia="en-GB"/>
+        </w:rPr>
+      </w:pPr>
+      <w:r>
+        <w:rPr>
+          <w:rFonts w:ascii="Arial Narrow" w:eastAsia="Times New Roman" w:hAnsi="Arial Narrow" w:cs="Times New Roman"/>
+          <w:color w:val="333333"/>
+          <w:lang w:val="en-GB" w:eastAsia="en-GB"/>
+        </w:rPr>
+        <w:t>1989-1994 - University of California-Berkeley, USA, Ph.D. in Civil Engineering         </w:t>
+      </w:r>
     </w:p>
     <w:p>
       <w:pPr>
+        <w:shd w:val="clear" w:color="auto" w:fill="FFFFFF"/>
+        <w:spacing w:after="0" w:line="360" w:lineRule="auto"/>
+        <w:jc w:val="both"/>
+        <w:rPr>
+          <w:rFonts w:ascii="Arial Narrow" w:eastAsia="Times New Roman" w:hAnsi="Arial Narrow" w:cs="Times New Roman"/>
+          <w:color w:val="333333"/>
+          <w:lang w:val="en-GB" w:eastAsia="en-GB"/>
+        </w:rPr>
+      </w:pPr>
+      <w:r>
+        <w:rPr>
+          <w:rFonts w:ascii="Arial Narrow" w:eastAsia="Times New Roman" w:hAnsi="Arial Narrow" w:cs="Times New Roman"/>
+          <w:color w:val="333333"/>
+          <w:lang w:val="en-GB" w:eastAsia="en-GB"/>
+        </w:rPr>
+        <w:t>1987-1989 - Kyoto University, Japan, Masters in Civil Engineering</w:t>
+      </w:r>
+    </w:p>
+    <w:p>
+      <w:pPr>
+        <w:shd w:val="clear" w:color="auto" w:fill="FFFFFF"/>
+        <w:spacing w:after="0" w:line="360" w:lineRule="auto"/>
+        <w:jc w:val="both"/>
+        <w:rPr>
+          <w:rFonts w:ascii="Arial Narrow" w:eastAsia="Times New Roman" w:hAnsi="Arial Narrow" w:cs="Times New Roman"/>
+          <w:color w:val="333333"/>
+          <w:lang w:val="en-GB" w:eastAsia="en-GB"/>
+        </w:rPr>
+      </w:pPr>
+      <w:r>
+        <w:rPr>
+          <w:rFonts w:ascii="Arial Narrow" w:eastAsia="Times New Roman" w:hAnsi="Arial Narrow" w:cs="Times New Roman"/>
+          <w:color w:val="333333"/>
+          <w:lang w:val="en-GB" w:eastAsia="en-GB"/>
+        </w:rPr>
+        <w:t>1983-1987 - Kyoto University, Japan, Bachelor of Science in Civil Engineering</w:t>
+      </w:r>
+    </w:p>
+    <w:p>
+      <w:pPr>
+        <w:spacing w:before="240"/>
         <w:rPr>
           <w:rFonts w:ascii="Arial Narrow" w:hAnsi="Arial Narrow"/>
           <w:lang w:val="fr-FR"/>
@@ -837,7 +900,7 @@
     </w:p>
     <w:sectPr>
       <w:pgSz w:w="11906" w:h="16838"/>
-      <w:pgMar w:top="1417" w:right="1701" w:bottom="1417" w:left="1701" w:header="708" w:footer="708" w:gutter="0"/>
+      <w:pgMar w:top="1260" w:right="1701" w:bottom="1417" w:left="1701" w:header="708" w:footer="708" w:gutter="0"/>
       <w:cols w:space="708"/>
       <w:docGrid w:linePitch="360"/>
     </w:sectPr>

</xml_diff>